<commit_message>
version sent to proffesor
</commit_message>
<xml_diff>
--- a/Assignment 3  - 2024.docx
+++ b/Assignment 3  - 2024.docx
@@ -48,7 +48,15 @@
         <w:t>managing LDAP users on</w:t>
       </w:r>
       <w:r>
-        <w:t xml:space="preserve"> remote systems.  You will be required to have two components to your script, a client that access a client running on a remote machine and a server that is running on those remote machines that works on port </w:t>
+        <w:t xml:space="preserve"> remote systems.  You will be required to have two components to your script, a client that </w:t>
+      </w:r>
+      <w:proofErr w:type="gramStart"/>
+      <w:r>
+        <w:t>access</w:t>
+      </w:r>
+      <w:proofErr w:type="gramEnd"/>
+      <w:r>
+        <w:t xml:space="preserve"> a client running on a remote machine and a server that is running on those remote machines that works on port </w:t>
       </w:r>
       <w:r>
         <w:t>10</w:t>
@@ -91,38 +99,78 @@
           <w:ilvl w:val="0"/>
           <w:numId w:val="1"/>
         </w:numPr>
-      </w:pPr>
-      <w:r>
+        <w:rPr>
+          <w:highlight w:val="green"/>
+        </w:rPr>
+      </w:pPr>
+      <w:proofErr w:type="spellStart"/>
+      <w:r>
+        <w:rPr>
+          <w:highlight w:val="green"/>
+        </w:rPr>
         <w:t>userlist</w:t>
       </w:r>
-      <w:r>
+      <w:proofErr w:type="spellEnd"/>
+      <w:r>
+        <w:rPr>
+          <w:highlight w:val="green"/>
+        </w:rPr>
         <w:t xml:space="preserve">: </w:t>
       </w:r>
       <w:r>
+        <w:rPr>
+          <w:highlight w:val="green"/>
+        </w:rPr>
         <w:t xml:space="preserve"> </w:t>
       </w:r>
       <w:r>
+        <w:rPr>
+          <w:highlight w:val="green"/>
+        </w:rPr>
         <w:t xml:space="preserve">If the </w:t>
       </w:r>
       <w:r>
+        <w:rPr>
+          <w:highlight w:val="green"/>
+        </w:rPr>
         <w:t>string</w:t>
       </w:r>
       <w:r>
+        <w:rPr>
+          <w:highlight w:val="green"/>
+        </w:rPr>
         <w:t xml:space="preserve"> “</w:t>
       </w:r>
-      <w:r>
+      <w:proofErr w:type="spellStart"/>
+      <w:r>
+        <w:rPr>
+          <w:highlight w:val="green"/>
+        </w:rPr>
         <w:t>userlist</w:t>
       </w:r>
-      <w:r>
+      <w:proofErr w:type="spellEnd"/>
+      <w:r>
+        <w:rPr>
+          <w:highlight w:val="green"/>
+        </w:rPr>
         <w:t xml:space="preserve">” is sent to the server that </w:t>
       </w:r>
       <w:r>
+        <w:rPr>
+          <w:highlight w:val="green"/>
+        </w:rPr>
         <w:t xml:space="preserve">it will respond to the client with a comma </w:t>
       </w:r>
       <w:r>
+        <w:rPr>
+          <w:highlight w:val="green"/>
+        </w:rPr>
         <w:t>separated</w:t>
       </w:r>
       <w:r>
+        <w:rPr>
+          <w:highlight w:val="green"/>
+        </w:rPr>
         <w:t xml:space="preserve"> list of all the LDAP users on the server.</w:t>
       </w:r>
     </w:p>
@@ -133,26 +181,54 @@
           <w:ilvl w:val="0"/>
           <w:numId w:val="1"/>
         </w:numPr>
-      </w:pPr>
-      <w:r>
+        <w:rPr>
+          <w:highlight w:val="green"/>
+        </w:rPr>
+      </w:pPr>
+      <w:proofErr w:type="spellStart"/>
+      <w:r>
+        <w:rPr>
+          <w:highlight w:val="green"/>
+        </w:rPr>
         <w:t>grouplist</w:t>
       </w:r>
-      <w:r>
+      <w:proofErr w:type="spellEnd"/>
+      <w:r>
+        <w:rPr>
+          <w:highlight w:val="green"/>
+        </w:rPr>
         <w:t>:  If the string “</w:t>
       </w:r>
-      <w:r>
+      <w:proofErr w:type="spellStart"/>
+      <w:r>
+        <w:rPr>
+          <w:highlight w:val="green"/>
+        </w:rPr>
         <w:t>grouplist</w:t>
       </w:r>
-      <w:r>
+      <w:proofErr w:type="spellEnd"/>
+      <w:r>
+        <w:rPr>
+          <w:highlight w:val="green"/>
+        </w:rPr>
         <w:t xml:space="preserve">” is sent to the server, </w:t>
       </w:r>
       <w:r>
+        <w:rPr>
+          <w:highlight w:val="green"/>
+        </w:rPr>
         <w:t>then</w:t>
       </w:r>
       <w:r>
+        <w:rPr>
+          <w:highlight w:val="green"/>
+        </w:rPr>
         <w:t xml:space="preserve"> the server will respond with a comma separated list of </w:t>
       </w:r>
       <w:r>
+        <w:rPr>
+          <w:highlight w:val="green"/>
+        </w:rPr>
         <w:t>the LDAP groups on the server.</w:t>
       </w:r>
     </w:p>
@@ -164,8 +240,21 @@
           <w:numId w:val="1"/>
         </w:numPr>
       </w:pPr>
-      <w:r>
-        <w:t>setgroup: If the string “setgroup” is sent to the server, a second string is expected that will identify the name</w:t>
+      <w:proofErr w:type="spellStart"/>
+      <w:r>
+        <w:t>setgroup</w:t>
+      </w:r>
+      <w:proofErr w:type="spellEnd"/>
+      <w:r>
+        <w:t>: If the string “</w:t>
+      </w:r>
+      <w:proofErr w:type="spellStart"/>
+      <w:r>
+        <w:t>setgroup</w:t>
+      </w:r>
+      <w:proofErr w:type="spellEnd"/>
+      <w:r>
+        <w:t>” is sent to the server, a second string is expected that will identify the name</w:t>
       </w:r>
       <w:r>
         <w:t xml:space="preserve"> of the group</w:t>
@@ -191,15 +280,22 @@
           <w:numId w:val="1"/>
         </w:numPr>
       </w:pPr>
+      <w:proofErr w:type="spellStart"/>
       <w:r>
         <w:t>createuser</w:t>
       </w:r>
+      <w:proofErr w:type="spellEnd"/>
       <w:r>
         <w:t xml:space="preserve">: if the string </w:t>
       </w:r>
       <w:r>
-        <w:t>“createuser</w:t>
-      </w:r>
+        <w:t>“</w:t>
+      </w:r>
+      <w:proofErr w:type="spellStart"/>
+      <w:r>
+        <w:t>createuser</w:t>
+      </w:r>
+      <w:proofErr w:type="spellEnd"/>
       <w:r>
         <w:t xml:space="preserve">” is sent to the server, a second string is expected that will identify the </w:t>
       </w:r>
@@ -228,8 +324,13 @@
         </w:numPr>
       </w:pPr>
       <w:r>
-        <w:t>The user should use the username and password provided</w:t>
-      </w:r>
+        <w:t xml:space="preserve">The user should use the username and password </w:t>
+      </w:r>
+      <w:proofErr w:type="gramStart"/>
+      <w:r>
+        <w:t>provided</w:t>
+      </w:r>
+      <w:proofErr w:type="gramEnd"/>
     </w:p>
     <w:p>
       <w:pPr>
@@ -240,14 +341,37 @@
         </w:numPr>
       </w:pPr>
       <w:r>
-        <w:t>The user should use the group previously set with setgroup</w:t>
-      </w:r>
-      <w:r>
-        <w:t>, and if setgroup has not been called or was called and failed the user should not be created and the server should send an “error-</w:t>
-      </w:r>
-      <w:r>
-        <w:t>nogroup” response to the client</w:t>
-      </w:r>
+        <w:t xml:space="preserve">The user should use the group previously set with </w:t>
+      </w:r>
+      <w:proofErr w:type="spellStart"/>
+      <w:r>
+        <w:t>setgroup</w:t>
+      </w:r>
+      <w:proofErr w:type="spellEnd"/>
+      <w:r>
+        <w:t xml:space="preserve">, and if </w:t>
+      </w:r>
+      <w:proofErr w:type="spellStart"/>
+      <w:r>
+        <w:t>setgroup</w:t>
+      </w:r>
+      <w:proofErr w:type="spellEnd"/>
+      <w:r>
+        <w:t xml:space="preserve"> has not been called or was called and failed the user should not be created and the server should send an “error-</w:t>
+      </w:r>
+      <w:proofErr w:type="spellStart"/>
+      <w:r>
+        <w:t>nogroup</w:t>
+      </w:r>
+      <w:proofErr w:type="spellEnd"/>
+      <w:r>
+        <w:t xml:space="preserve">” response to the </w:t>
+      </w:r>
+      <w:proofErr w:type="gramStart"/>
+      <w:r>
+        <w:t>client</w:t>
+      </w:r>
+      <w:proofErr w:type="gramEnd"/>
     </w:p>
     <w:p>
       <w:pPr>
@@ -261,14 +385,35 @@
         <w:t xml:space="preserve">The new </w:t>
       </w:r>
       <w:r>
-        <w:t xml:space="preserve">user should have a uid </w:t>
+        <w:t xml:space="preserve">user should have a </w:t>
+      </w:r>
+      <w:proofErr w:type="spellStart"/>
+      <w:r>
+        <w:t>uid</w:t>
+      </w:r>
+      <w:proofErr w:type="spellEnd"/>
+      <w:r>
+        <w:t xml:space="preserve"> </w:t>
       </w:r>
       <w:r>
         <w:t>above 5000 and not previously used by any other LDAP user on the server</w:t>
       </w:r>
       <w:r>
-        <w:t>. You may assume uids and gids in the 5000-6000 range are not being used except by your script</w:t>
-      </w:r>
+        <w:t xml:space="preserve">. You may assume </w:t>
+      </w:r>
+      <w:proofErr w:type="spellStart"/>
+      <w:r>
+        <w:t>uids</w:t>
+      </w:r>
+      <w:proofErr w:type="spellEnd"/>
+      <w:r>
+        <w:t xml:space="preserve"> and gids in the 5000-6000 range are not being used except by your </w:t>
+      </w:r>
+      <w:proofErr w:type="gramStart"/>
+      <w:r>
+        <w:t>script</w:t>
+      </w:r>
+      <w:proofErr w:type="gramEnd"/>
     </w:p>
     <w:p>
       <w:pPr>
@@ -288,17 +433,70 @@
         <w:t>d</w:t>
       </w:r>
       <w:r>
-        <w:t xml:space="preserve"> user’s home directory should be in /home/[the name of the user’s group]/[the user’s name] and </w:t>
+        <w:t xml:space="preserve"> user’s home directory should be in /home</w:t>
+      </w:r>
+      <w:proofErr w:type="gramStart"/>
+      <w:r>
+        <w:t>/[</w:t>
+      </w:r>
+      <w:proofErr w:type="gramEnd"/>
+      <w:r>
+        <w:t xml:space="preserve">the name of the user’s group]/[the user’s name] and </w:t>
       </w:r>
       <w:r>
         <w:t xml:space="preserve">the server is responsible for appropriately </w:t>
       </w:r>
       <w:r>
-        <w:t>creating the directory using /etc/skel and chowning the directory to the right uid and gid</w:t>
-      </w:r>
-      <w:r>
-        <w:t>. If the directory cannot be created, the server should send an “error-nohome” response to the client</w:t>
-      </w:r>
+        <w:t>creating the directory using /</w:t>
+      </w:r>
+      <w:proofErr w:type="spellStart"/>
+      <w:r>
+        <w:t>etc</w:t>
+      </w:r>
+      <w:proofErr w:type="spellEnd"/>
+      <w:r>
+        <w:t>/</w:t>
+      </w:r>
+      <w:proofErr w:type="spellStart"/>
+      <w:r>
+        <w:t>skel</w:t>
+      </w:r>
+      <w:proofErr w:type="spellEnd"/>
+      <w:r>
+        <w:t xml:space="preserve"> and </w:t>
+      </w:r>
+      <w:proofErr w:type="spellStart"/>
+      <w:r>
+        <w:t>chowning</w:t>
+      </w:r>
+      <w:proofErr w:type="spellEnd"/>
+      <w:r>
+        <w:t xml:space="preserve"> the directory to the right </w:t>
+      </w:r>
+      <w:proofErr w:type="spellStart"/>
+      <w:r>
+        <w:t>uid</w:t>
+      </w:r>
+      <w:proofErr w:type="spellEnd"/>
+      <w:r>
+        <w:t xml:space="preserve"> and gid</w:t>
+      </w:r>
+      <w:r>
+        <w:t>. If the directory cannot be created, the server should send an “error-</w:t>
+      </w:r>
+      <w:proofErr w:type="spellStart"/>
+      <w:r>
+        <w:t>nohome</w:t>
+      </w:r>
+      <w:proofErr w:type="spellEnd"/>
+      <w:r>
+        <w:t xml:space="preserve">” response to the </w:t>
+      </w:r>
+      <w:proofErr w:type="gramStart"/>
+      <w:r>
+        <w:t>client</w:t>
+      </w:r>
+      <w:proofErr w:type="gramEnd"/>
     </w:p>
     <w:p>
       <w:pPr>
@@ -309,8 +507,13 @@
         </w:numPr>
       </w:pPr>
       <w:r>
-        <w:t>If the creation of the LDAP user fails for any other reason, the server should send the client an “error-other” response</w:t>
-      </w:r>
+        <w:t xml:space="preserve">If the creation of the LDAP user fails for any other reason, the server should send the client an “error-other” </w:t>
+      </w:r>
+      <w:proofErr w:type="gramStart"/>
+      <w:r>
+        <w:t>response</w:t>
+      </w:r>
+      <w:proofErr w:type="gramEnd"/>
     </w:p>
     <w:p>
       <w:pPr>
@@ -322,7 +525,23 @@
       </w:pPr>
       <w:r>
         <w:lastRenderedPageBreak/>
-        <w:t>How you create the LDAP users is up to you – you can create them as local users first and then convert them into ldif format before adding them, you can generate the ldifs from a templat</w:t>
+        <w:t xml:space="preserve">How you create the LDAP users is up to you – you can create them as local users first and then convert them into </w:t>
+      </w:r>
+      <w:proofErr w:type="spellStart"/>
+      <w:r>
+        <w:t>ldif</w:t>
+      </w:r>
+      <w:proofErr w:type="spellEnd"/>
+      <w:r>
+        <w:t xml:space="preserve"> format before adding them, you can generate the </w:t>
+      </w:r>
+      <w:proofErr w:type="spellStart"/>
+      <w:r>
+        <w:t>ldifs</w:t>
+      </w:r>
+      <w:proofErr w:type="spellEnd"/>
+      <w:r>
+        <w:t xml:space="preserve"> from a templat</w:t>
       </w:r>
       <w:r>
         <w:t>e, or whatever you wish</w:t>
@@ -333,16 +552,74 @@
         <w:t xml:space="preserve">In order to be able to fulfil the client’s requests, </w:t>
       </w:r>
       <w:r>
-        <w:t>the server will need to be able to read the /etc/ldap,conf file to retrieve the top level domain components (ie: dc=cst2xx,dc=edu or whatever they may be).</w:t>
+        <w:t>the server will need to be able to read the /</w:t>
+      </w:r>
+      <w:proofErr w:type="spellStart"/>
+      <w:r>
+        <w:t>etc</w:t>
+      </w:r>
+      <w:proofErr w:type="spellEnd"/>
+      <w:r>
+        <w:t>/</w:t>
+      </w:r>
+      <w:proofErr w:type="spellStart"/>
+      <w:proofErr w:type="gramStart"/>
+      <w:r>
+        <w:t>ldap,conf</w:t>
+      </w:r>
+      <w:proofErr w:type="spellEnd"/>
+      <w:proofErr w:type="gramEnd"/>
+      <w:r>
+        <w:t xml:space="preserve"> file to retrieve the top level domain components (</w:t>
+      </w:r>
+      <w:proofErr w:type="spellStart"/>
+      <w:r>
+        <w:t>ie</w:t>
+      </w:r>
+      <w:proofErr w:type="spellEnd"/>
+      <w:r>
+        <w:t>: dc=cst2xx,dc=</w:t>
+      </w:r>
+      <w:proofErr w:type="spellStart"/>
+      <w:r>
+        <w:t>edu</w:t>
+      </w:r>
+      <w:proofErr w:type="spellEnd"/>
+      <w:r>
+        <w:t xml:space="preserve"> or whatever they may be).</w:t>
       </w:r>
       <w:r>
         <w:t xml:space="preserve"> Your server will also have to be capable of </w:t>
       </w:r>
       <w:r>
-        <w:t>using and parsing the ldapsearch and ldapadd commands</w:t>
-      </w:r>
-      <w:r>
-        <w:t>, as well as constructing ldif files as necessary.</w:t>
+        <w:t xml:space="preserve">using and parsing the </w:t>
+      </w:r>
+      <w:proofErr w:type="spellStart"/>
+      <w:r>
+        <w:t>ldapsearch</w:t>
+      </w:r>
+      <w:proofErr w:type="spellEnd"/>
+      <w:r>
+        <w:t xml:space="preserve"> and </w:t>
+      </w:r>
+      <w:proofErr w:type="spellStart"/>
+      <w:r>
+        <w:t>ldapadd</w:t>
+      </w:r>
+      <w:proofErr w:type="spellEnd"/>
+      <w:r>
+        <w:t xml:space="preserve"> commands</w:t>
+      </w:r>
+      <w:r>
+        <w:t xml:space="preserve">, as well as constructing </w:t>
+      </w:r>
+      <w:proofErr w:type="spellStart"/>
+      <w:r>
+        <w:t>ldif</w:t>
+      </w:r>
+      <w:proofErr w:type="spellEnd"/>
+      <w:r>
+        <w:t xml:space="preserve"> files as necessary.</w:t>
       </w:r>
     </w:p>
     <w:p>
@@ -388,7 +665,15 @@
         <w:ind w:left="180" w:firstLine="450"/>
       </w:pPr>
       <w:r>
-        <w:t xml:space="preserve">If the remote server is contacted than the client will present a menu from which the user can select the available options described above (note that some options will require additional input).  The client will display the responses from the server in a reasonable fashion.   The client should also </w:t>
+        <w:t xml:space="preserve">If the remote server is contacted </w:t>
+      </w:r>
+      <w:proofErr w:type="gramStart"/>
+      <w:r>
+        <w:t>than</w:t>
+      </w:r>
+      <w:proofErr w:type="gramEnd"/>
+      <w:r>
+        <w:t xml:space="preserve"> the client will present a menu from which the user can select the available options described above (note that some options will require additional input).  The client will display the responses from the server in a reasonable fashion.   The client should also </w:t>
       </w:r>
       <w:r>
         <w:t>allow for an “exit” option to terminate the connection.</w:t>
@@ -1563,6 +1848,15 @@
 </file>
 
 <file path=customXml/item1.xml><?xml version="1.0" encoding="utf-8"?>
+<?mso-contentType ?>
+<FormTemplates xmlns="http://schemas.microsoft.com/sharepoint/v3/contenttype/forms">
+  <Display>DocumentLibraryForm</Display>
+  <Edit>DocumentLibraryForm</Edit>
+  <New>DocumentLibraryForm</New>
+</FormTemplates>
+</file>
+
+<file path=customXml/item2.xml><?xml version="1.0" encoding="utf-8"?>
 <p:properties xmlns:p="http://schemas.microsoft.com/office/2006/metadata/properties" xmlns:xsi="http://www.w3.org/2001/XMLSchema-instance" xmlns:pc="http://schemas.microsoft.com/office/infopath/2007/PartnerControls">
   <documentManagement>
     <lcf76f155ced4ddcb4097134ff3c332f xmlns="3461b1c5-15a8-4220-af24-105828e83e5c">
@@ -1571,15 +1865,6 @@
     <TaxCatchAll xmlns="e302f664-b2eb-43f3-944d-c28ec26bce6d" xsi:nil="true"/>
   </documentManagement>
 </p:properties>
-</file>
-
-<file path=customXml/item2.xml><?xml version="1.0" encoding="utf-8"?>
-<?mso-contentType ?>
-<FormTemplates xmlns="http://schemas.microsoft.com/sharepoint/v3/contenttype/forms">
-  <Display>DocumentLibraryForm</Display>
-  <Edit>DocumentLibraryForm</Edit>
-  <New>DocumentLibraryForm</New>
-</FormTemplates>
 </file>
 
 <file path=customXml/item3.xml><?xml version="1.0" encoding="utf-8"?>
@@ -1838,20 +2123,20 @@
 </file>
 
 <file path=customXml/itemProps1.xml><?xml version="1.0" encoding="utf-8"?>
+<ds:datastoreItem xmlns:ds="http://schemas.openxmlformats.org/officeDocument/2006/customXml" ds:itemID="{69796BA8-5305-4A94-B821-A8E6383583C8}">
+  <ds:schemaRefs>
+    <ds:schemaRef ds:uri="http://schemas.microsoft.com/sharepoint/v3/contenttype/forms"/>
+  </ds:schemaRefs>
+</ds:datastoreItem>
+</file>
+
+<file path=customXml/itemProps2.xml><?xml version="1.0" encoding="utf-8"?>
 <ds:datastoreItem xmlns:ds="http://schemas.openxmlformats.org/officeDocument/2006/customXml" ds:itemID="{41BB68D8-884A-46BB-A8BF-AC95760188A1}">
   <ds:schemaRefs>
     <ds:schemaRef ds:uri="http://schemas.microsoft.com/office/2006/metadata/properties"/>
     <ds:schemaRef ds:uri="http://schemas.microsoft.com/office/infopath/2007/PartnerControls"/>
     <ds:schemaRef ds:uri="3461b1c5-15a8-4220-af24-105828e83e5c"/>
     <ds:schemaRef ds:uri="e302f664-b2eb-43f3-944d-c28ec26bce6d"/>
-  </ds:schemaRefs>
-</ds:datastoreItem>
-</file>
-
-<file path=customXml/itemProps2.xml><?xml version="1.0" encoding="utf-8"?>
-<ds:datastoreItem xmlns:ds="http://schemas.openxmlformats.org/officeDocument/2006/customXml" ds:itemID="{69796BA8-5305-4A94-B821-A8E6383583C8}">
-  <ds:schemaRefs>
-    <ds:schemaRef ds:uri="http://schemas.microsoft.com/sharepoint/v3/contenttype/forms"/>
   </ds:schemaRefs>
 </ds:datastoreItem>
 </file>

</xml_diff>